<commit_message>
cambios antes de crear cliente
</commit_message>
<xml_diff>
--- a/Read me.docx
+++ b/Read me.docx
@@ -209,28 +209,7 @@
         <w:t>institution_country</w:t>
       </w:r>
       <w:r>
-        <w:t xml:space="preserve"> dentro de la variable bank dentro el primer array ([0])</w:t>
-      </w:r>
-      <w:r>
-        <w:t xml:space="preserve"> del json ya está registrad</w:t>
-      </w:r>
-      <w:r>
-        <w:t>a</w:t>
-      </w:r>
-      <w:r>
-        <w:t xml:space="preserve"> en la tabla </w:t>
-      </w:r>
-      <w:r>
-        <w:t>bancos</w:t>
-      </w:r>
-      <w:r>
-        <w:t xml:space="preserve">, si es así la llave primaria del registro se guarda para un futuro registro, si no se registra el nuevo tipo de </w:t>
-      </w:r>
-      <w:r>
-        <w:t>banco</w:t>
-      </w:r>
-      <w:r>
-        <w:t>.</w:t>
+        <w:t xml:space="preserve"> dentro de la variable bank dentro el primer array ([0]) del json ya está registrada en la tabla bancos, si es así la llave primaria del registro se guarda para un futuro registro, si no se registra el nuevo tipo de banco.</w:t>
       </w:r>
     </w:p>
     <w:p>
@@ -241,45 +220,12 @@
         <w:t>name</w:t>
       </w:r>
       <w:r>
-        <w:t xml:space="preserve"> </w:t>
-      </w:r>
-      <w:r>
-        <w:t xml:space="preserve">dentro </w:t>
-      </w:r>
-      <w:r>
-        <w:t>d</w:t>
-      </w:r>
-      <w:r>
-        <w:t>el primer array ([0]) del json ya está registrad</w:t>
-      </w:r>
-      <w:r>
-        <w:t>a</w:t>
-      </w:r>
-      <w:r>
-        <w:t xml:space="preserve"> en la tabla </w:t>
-      </w:r>
-      <w:r>
-        <w:t>tipocuenta</w:t>
-      </w:r>
-      <w:r>
-        <w:t xml:space="preserve">, si es así la llave primaria del registro se guarda para un futuro registro, si no se registra el nuevo tipo de </w:t>
-      </w:r>
-      <w:r>
-        <w:t>cuenta</w:t>
-      </w:r>
-      <w:r>
-        <w:t>.</w:t>
-      </w:r>
-    </w:p>
-    <w:p>
-      <w:r>
-        <w:t xml:space="preserve">Teniendo todo eso en cuenta el programa guarda las </w:t>
-      </w:r>
-      <w:r>
-        <w:t>5</w:t>
-      </w:r>
-      <w:r>
-        <w:t xml:space="preserve"> variables de la tabla </w:t>
+        <w:t xml:space="preserve"> dentro del primer array ([0]) del json ya está registrada en la tabla tipocuenta, si es así la llave primaria del registro se guarda para un futuro registro, si no se registra el nuevo tipo de cuenta.</w:t>
+      </w:r>
+    </w:p>
+    <w:p>
+      <w:r>
+        <w:t xml:space="preserve">Teniendo todo eso en cuenta el programa guarda las 5 variables de la tabla </w:t>
       </w:r>
       <w:r>
         <w:t>banco</w:t>
@@ -543,13 +489,7 @@
     </w:p>
     <w:p>
       <w:r>
-        <w:t xml:space="preserve">La API solicita la información bancaria </w:t>
-      </w:r>
-      <w:r>
-        <w:t>de los movimientos con una variable bancaria de acceso registrada previamente</w:t>
-      </w:r>
-      <w:r>
-        <w:t>.</w:t>
+        <w:t>La API solicita la información bancaria de los movimientos con una variable bancaria de acceso registrada previamente.</w:t>
       </w:r>
     </w:p>
     <w:p>
@@ -570,19 +510,7 @@
         <w:ind w:left="708" w:hanging="708"/>
       </w:pPr>
       <w:r>
-        <w:t xml:space="preserve">Teniendo todo eso en cuenta el programa guarda las </w:t>
-      </w:r>
-      <w:r>
-        <w:t>7</w:t>
-      </w:r>
-      <w:r>
-        <w:t xml:space="preserve"> variables de la tabla </w:t>
-      </w:r>
-      <w:r>
-        <w:t>de movimientos</w:t>
-      </w:r>
-      <w:r>
-        <w:t>.</w:t>
+        <w:t>Teniendo todo eso en cuenta el programa guarda las 7 variables de la tabla de movimientos.</w:t>
       </w:r>
     </w:p>
     <w:p>
@@ -653,44 +581,293 @@
         <w:pStyle w:val="Ttulo3"/>
       </w:pPr>
       <w:r>
+        <w:t>Registro</w:t>
+      </w:r>
+      <w:r>
+        <w:t>Remuneracion</w:t>
+      </w:r>
+      <w:r>
+        <w:t>Libro</w:t>
+      </w:r>
+    </w:p>
+    <w:p>
+      <w:r>
+        <w:t xml:space="preserve">Para las pruebas se hace el registro haciendo una búsqueda de todos los </w:t>
+      </w:r>
+      <w:r>
+        <w:t>registros de remuneraciones</w:t>
+      </w:r>
+      <w:r>
+        <w:t xml:space="preserve"> que tengan la misma PK_Usuario que la variable $PKempresa</w:t>
+      </w:r>
+      <w:r>
+        <w:t xml:space="preserve"> </w:t>
+      </w:r>
+    </w:p>
+    <w:p>
+      <w:r>
+        <w:t xml:space="preserve">Los registros de </w:t>
+      </w:r>
+      <w:r>
+        <w:t>remuneraciones</w:t>
+      </w:r>
+      <w:r>
+        <w:t xml:space="preserve"> </w:t>
+      </w:r>
+      <w:r>
+        <w:t xml:space="preserve">que </w:t>
+      </w:r>
+      <w:r>
+        <w:t>se registran</w:t>
+      </w:r>
+      <w:r>
+        <w:t xml:space="preserve"> al HABER</w:t>
+      </w:r>
+      <w:r>
+        <w:t xml:space="preserve"> tipo 2 (traspaso) y cuenta</w:t>
+      </w:r>
+      <w:r>
+        <w:t>s</w:t>
+      </w:r>
+      <w:r>
+        <w:t xml:space="preserve"> </w:t>
+      </w:r>
+      <w:r>
+        <w:t>77</w:t>
+      </w:r>
+      <w:r>
+        <w:t xml:space="preserve"> (</w:t>
+      </w:r>
+      <w:r>
+        <w:t>AFP</w:t>
+      </w:r>
+      <w:r>
+        <w:t>)</w:t>
+      </w:r>
+      <w:r>
+        <w:t>,</w:t>
+      </w:r>
+      <w:r>
+        <w:t xml:space="preserve"> cuentas 7</w:t>
+      </w:r>
+      <w:r>
+        <w:t>8</w:t>
+      </w:r>
+      <w:r>
+        <w:t xml:space="preserve"> (</w:t>
+      </w:r>
+      <w:r>
+        <w:t>ISAPRE</w:t>
+      </w:r>
+      <w:r>
+        <w:t>), cuentas 7</w:t>
+      </w:r>
+      <w:r>
+        <w:t>3</w:t>
+      </w:r>
+      <w:r>
+        <w:t xml:space="preserve"> (</w:t>
+      </w:r>
+      <w:r>
+        <w:t>Impuesto Unico</w:t>
+      </w:r>
+      <w:r>
+        <w:t xml:space="preserve">), cuentas </w:t>
+      </w:r>
+      <w:r>
+        <w:t>168</w:t>
+      </w:r>
+      <w:r>
+        <w:t xml:space="preserve"> (</w:t>
+      </w:r>
+      <w:r>
+        <w:t>SEGURO CESANTIA EMPLEADOR</w:t>
+      </w:r>
+      <w:r>
+        <w:t>)</w:t>
+      </w:r>
+      <w:r>
+        <w:t xml:space="preserve"> y</w:t>
+      </w:r>
+      <w:r>
+        <w:t xml:space="preserve"> cuentas </w:t>
+      </w:r>
+      <w:r>
+        <w:t>165</w:t>
+      </w:r>
+      <w:r>
+        <w:t xml:space="preserve"> (</w:t>
+      </w:r>
+      <w:r>
+        <w:t>MUTUAL DE SEGURIDAD</w:t>
+      </w:r>
+      <w:r>
+        <w:t>),</w:t>
+      </w:r>
+      <w:r>
+        <w:t xml:space="preserve"> </w:t>
+      </w:r>
+      <w:r>
+        <w:t>registrando las</w:t>
+      </w:r>
+      <w:r>
+        <w:t xml:space="preserve"> columna</w:t>
+      </w:r>
+      <w:r>
+        <w:t>s</w:t>
+      </w:r>
+      <w:r>
+        <w:t xml:space="preserve"> </w:t>
+      </w:r>
+      <w:r>
+        <w:t>PREVISION, SALUD, IMPUNICO, SEGCES y MUTUAL en</w:t>
+      </w:r>
+      <w:r>
+        <w:t xml:space="preserve"> el </w:t>
+      </w:r>
+      <w:r>
+        <w:t xml:space="preserve">HABER y registra la tabla de origen como </w:t>
+      </w:r>
+      <w:r>
+        <w:t>4</w:t>
+      </w:r>
+      <w:r>
+        <w:t xml:space="preserve"> (</w:t>
+      </w:r>
+      <w:r>
+        <w:t>Honorarios</w:t>
+      </w:r>
+      <w:r>
+        <w:t>)</w:t>
+      </w:r>
+      <w:r>
+        <w:t>.</w:t>
+      </w:r>
+    </w:p>
+    <w:p>
+      <w:r>
+        <w:lastRenderedPageBreak/>
+        <w:t xml:space="preserve">Los registros de remuneraciones que se registran al </w:t>
+      </w:r>
+      <w:r>
+        <w:t>DEBE</w:t>
+      </w:r>
+      <w:r>
+        <w:t xml:space="preserve"> tipo 2 (traspaso) y cuentas </w:t>
+      </w:r>
+      <w:r>
+        <w:t>158</w:t>
+      </w:r>
+      <w:r>
+        <w:t xml:space="preserve"> (</w:t>
+      </w:r>
+      <w:r>
+        <w:t>SueldoBase</w:t>
+      </w:r>
+      <w:r>
+        <w:t xml:space="preserve">), cuentas </w:t>
+      </w:r>
+      <w:r>
+        <w:t>159</w:t>
+      </w:r>
+      <w:r>
+        <w:t xml:space="preserve"> (</w:t>
+      </w:r>
+      <w:r>
+        <w:t>Gratificaciones</w:t>
+      </w:r>
+      <w:r>
+        <w:t xml:space="preserve">), cuentas </w:t>
+      </w:r>
+      <w:r>
+        <w:t>163</w:t>
+      </w:r>
+      <w:r>
+        <w:t xml:space="preserve"> (</w:t>
+      </w:r>
+      <w:r>
+        <w:t>ASIGNACION DE TELEFONO</w:t>
+      </w:r>
+      <w:r>
+        <w:t>), cuentas 16</w:t>
+      </w:r>
+      <w:r>
+        <w:t>2</w:t>
+      </w:r>
+      <w:r>
+        <w:t xml:space="preserve"> (</w:t>
+      </w:r>
+      <w:r>
+        <w:t>MOVILIZACION</w:t>
+      </w:r>
+      <w:r>
+        <w:t>) y cuentas 16</w:t>
+      </w:r>
+      <w:r>
+        <w:t>1</w:t>
+      </w:r>
+      <w:r>
+        <w:t xml:space="preserve"> (</w:t>
+      </w:r>
+      <w:r>
+        <w:t>COLACION</w:t>
+      </w:r>
+      <w:r>
+        <w:t xml:space="preserve">), registrando las columnas </w:t>
+      </w:r>
+      <w:r>
+        <w:t>SBASE</w:t>
+      </w:r>
+      <w:r>
+        <w:t xml:space="preserve">, </w:t>
+      </w:r>
+      <w:r>
+        <w:t>GRATLEGAL</w:t>
+      </w:r>
+      <w:r>
+        <w:t xml:space="preserve">, </w:t>
+      </w:r>
+      <w:r>
+        <w:t>CONECT</w:t>
+      </w:r>
+      <w:r>
+        <w:t xml:space="preserve">, </w:t>
+      </w:r>
+      <w:r>
+        <w:t>MOVI</w:t>
+      </w:r>
+      <w:r>
+        <w:t xml:space="preserve"> </w:t>
+      </w:r>
+      <w:r>
+        <w:t xml:space="preserve">y </w:t>
+      </w:r>
+      <w:r>
+        <w:t>COLACION</w:t>
+      </w:r>
+      <w:r>
+        <w:t xml:space="preserve"> </w:t>
+      </w:r>
+      <w:r>
+        <w:t>en el HABER y registra la tabla de origen como 4 (Honorarios).</w:t>
+      </w:r>
+    </w:p>
+    <w:p>
+      <w:pPr>
+        <w:pStyle w:val="Ttulo3"/>
+      </w:pPr>
+      <w:r>
         <w:t>RegistroVentaLibro</w:t>
       </w:r>
     </w:p>
     <w:p>
       <w:r>
-        <w:t>Para las pruebas se hace el registro haciendo una búsqueda de todos los honorarios que tengan la misma PK_Usuario que la variable $PKempresa</w:t>
-      </w:r>
-      <w:r>
-        <w:t xml:space="preserve"> y el Archivo del código de documento asociado sea = 1 (IEV)</w:t>
-      </w:r>
-      <w:r>
-        <w:t>.</w:t>
-      </w:r>
-    </w:p>
-    <w:p>
-      <w:r>
-        <w:t>Los registros de ventas se registran</w:t>
-      </w:r>
-      <w:r>
-        <w:t xml:space="preserve"> en libro</w:t>
-      </w:r>
-      <w:r>
-        <w:t xml:space="preserve"> 2 veces</w:t>
-      </w:r>
-      <w:r>
-        <w:t xml:space="preserve">, 1ro el </w:t>
-      </w:r>
-      <w:r>
-        <w:t>registro de la venta</w:t>
-      </w:r>
-      <w:r>
-        <w:t xml:space="preserve"> que debe registrarse como tipo 2 (traspaso) y cuenta </w:t>
-      </w:r>
-      <w:r>
-        <w:t>198</w:t>
-      </w:r>
-      <w:r>
-        <w:t xml:space="preserve"> (</w:t>
+        <w:t>Para las pruebas se hace el registro haciendo una búsqueda de todos los honorarios que tengan la misma PK_Usuario que la variable $PKempresa y el Archivo del código de documento asociado sea = 1 (IEV).</w:t>
+      </w:r>
+    </w:p>
+    <w:p>
+      <w:r>
+        <w:t>Los registros de ventas se registran en libro 2 veces, 1ro el registro de la venta que debe registrarse como tipo 2 (traspaso) y cuenta 198 (</w:t>
       </w:r>
       <w:r>
         <w:t>VENTAS AFECTAS</w:t>
@@ -702,31 +879,12 @@
         <w:t>detMntTotal</w:t>
       </w:r>
       <w:r>
-        <w:t xml:space="preserve">en el </w:t>
-      </w:r>
-      <w:r>
-        <w:t>HABER y registra la tabla de origen como 1 (Venta)</w:t>
-      </w:r>
-      <w:r>
-        <w:t>.</w:t>
-      </w:r>
-    </w:p>
-    <w:p>
-      <w:r>
-        <w:lastRenderedPageBreak/>
-        <w:t xml:space="preserve">El 2do registra el </w:t>
-      </w:r>
-      <w:r>
-        <w:t>reflejo</w:t>
-      </w:r>
-      <w:r>
-        <w:t xml:space="preserve">, debe registrarse como tipo 2 y cuenta </w:t>
-      </w:r>
-      <w:r>
-        <w:t>5</w:t>
-      </w:r>
-      <w:r>
-        <w:t xml:space="preserve"> (</w:t>
+        <w:t>en el HABER y registra la tabla de origen como 1 (Venta).</w:t>
+      </w:r>
+    </w:p>
+    <w:p>
+      <w:r>
+        <w:t>El 2do registra el reflejo, debe registrarse como tipo 2 y cuenta 5 (</w:t>
       </w:r>
       <w:r>
         <w:rPr>
@@ -745,18 +903,10 @@
         <w:t>detMntTotal</w:t>
       </w:r>
       <w:r>
-        <w:t xml:space="preserve">en </w:t>
-      </w:r>
-      <w:r>
-        <w:t xml:space="preserve">en el </w:t>
-      </w:r>
-      <w:r>
-        <w:t>DEBE y registra la tabla de origen como 2 (Cliente)</w:t>
-      </w:r>
-      <w:r>
-        <w:t>.</w:t>
-      </w:r>
-    </w:p>
+        <w:t>en en el DEBE y registra la tabla de origen como 2 (Cliente).</w:t>
+      </w:r>
+    </w:p>
+    <w:p/>
     <w:sectPr>
       <w:pgSz w:w="12240" w:h="15840"/>
       <w:pgMar w:top="1417" w:right="1701" w:bottom="1417" w:left="1701" w:header="708" w:footer="708" w:gutter="0"/>

</xml_diff>